<commit_message>
added 3yr baseline data
</commit_message>
<xml_diff>
--- a/full_report/Word_Report/Model Notes_jw.docx
+++ b/full_report/Word_Report/Model Notes_jw.docx
@@ -88,28 +88,16 @@
         <w:rPr>
           <w:color w:val="FF0000"/>
         </w:rPr>
-        <w:t>NOTHBLEED</w:t>
+        <w:t>NOTHBLEED’</w:t>
+      </w:r>
+      <w:r>
+        <w:t>, and ‘</w:t>
       </w:r>
       <w:r>
         <w:rPr>
           <w:color w:val="FF0000"/>
         </w:rPr>
-        <w:t>’</w:t>
-      </w:r>
-      <w:r>
-        <w:t>, and ‘</w:t>
-      </w:r>
-      <w:r>
-        <w:rPr>
-          <w:color w:val="FF0000"/>
-        </w:rPr>
-        <w:t>DOTHBLEED</w:t>
-      </w:r>
-      <w:r>
-        <w:rPr>
-          <w:color w:val="FF0000"/>
-        </w:rPr>
-        <w:t xml:space="preserve">’ </w:t>
+        <w:t xml:space="preserve">DOTHBLEED’ </w:t>
       </w:r>
       <w:r>
         <w:t xml:space="preserve">due to high collinearity with the </w:t>
@@ -158,10 +146,7 @@
         </w:numPr>
       </w:pPr>
       <w:r>
-        <w:t>OTHBLEED</w:t>
-      </w:r>
-      <w:r>
-        <w:t xml:space="preserve"> </w:t>
+        <w:t xml:space="preserve">OTHBLEED </w:t>
       </w:r>
       <w:r>
         <w:t xml:space="preserve">(the target): </w:t>
@@ -249,6 +234,9 @@
     </w:p>
     <w:p>
       <w:r>
+        <w:rPr>
+          <w:noProof/>
+        </w:rPr>
         <w:drawing>
           <wp:inline distT="0" distB="0" distL="0" distR="0" wp14:anchorId="7D686BAF" wp14:editId="55581C95">
             <wp:extent cx="6858000" cy="1248410"/>
@@ -291,6 +279,9 @@
         <w:jc w:val="center"/>
       </w:pPr>
       <w:r>
+        <w:rPr>
+          <w:noProof/>
+        </w:rPr>
         <w:drawing>
           <wp:inline distT="0" distB="0" distL="0" distR="0" wp14:anchorId="09DC8462" wp14:editId="3D996F2C">
             <wp:extent cx="2788417" cy="2315136"/>
@@ -537,6 +528,9 @@
         </mc:AlternateContent>
       </w:r>
       <w:r>
+        <w:rPr>
+          <w:noProof/>
+        </w:rPr>
         <w:drawing>
           <wp:inline distT="0" distB="0" distL="0" distR="0" wp14:anchorId="43544EBC" wp14:editId="7A515C35">
             <wp:extent cx="6858000" cy="1283335"/>
@@ -579,6 +573,9 @@
         <w:jc w:val="center"/>
       </w:pPr>
       <w:r>
+        <w:rPr>
+          <w:noProof/>
+        </w:rPr>
         <w:lastRenderedPageBreak/>
         <w:drawing>
           <wp:inline distT="0" distB="0" distL="0" distR="0" wp14:anchorId="7C0D87E3" wp14:editId="32166115">
@@ -943,6 +940,9 @@
         </mc:AlternateContent>
       </w:r>
       <w:r>
+        <w:rPr>
+          <w:noProof/>
+        </w:rPr>
         <w:drawing>
           <wp:inline distT="0" distB="0" distL="0" distR="0" wp14:anchorId="741BC6C4" wp14:editId="7A043774">
             <wp:extent cx="6858000" cy="1289050"/>
@@ -985,6 +985,9 @@
         <w:jc w:val="center"/>
       </w:pPr>
       <w:r>
+        <w:rPr>
+          <w:noProof/>
+        </w:rPr>
         <w:drawing>
           <wp:inline distT="0" distB="0" distL="0" distR="0" wp14:anchorId="68770CBB" wp14:editId="0CE45348">
             <wp:extent cx="2753897" cy="2313432"/>
@@ -1190,16 +1193,7 @@
         <w:pStyle w:val="Heading1"/>
       </w:pPr>
       <w:r>
-        <w:t xml:space="preserve">Iteration </w:t>
-      </w:r>
-      <w:r>
-        <w:t>5</w:t>
-      </w:r>
-      <w:r>
-        <w:t xml:space="preserve">: </w:t>
-      </w:r>
-      <w:r>
-        <w:t xml:space="preserve">Synthetic data generation – GANs </w:t>
+        <w:t xml:space="preserve">Iteration 5: Synthetic data generation – GANs </w:t>
       </w:r>
     </w:p>
     <w:p>
@@ -1207,16 +1201,7 @@
         <w:pStyle w:val="Heading1"/>
       </w:pPr>
       <w:r>
-        <w:t xml:space="preserve">Iteration </w:t>
-      </w:r>
-      <w:r>
-        <w:t>6</w:t>
-      </w:r>
-      <w:r>
-        <w:t xml:space="preserve">: Synthetic data generation – </w:t>
-      </w:r>
-      <w:r>
-        <w:t>Bayesian</w:t>
+        <w:t>Iteration 6: Synthetic data generation – Bayesian</w:t>
       </w:r>
     </w:p>
     <w:p>
@@ -1307,13 +1292,7 @@
         <w:t xml:space="preserve"> </w:t>
       </w:r>
       <w:r>
-        <w:t xml:space="preserve">(shape: </w:t>
-      </w:r>
-      <w:r>
-        <w:t>1000x41</w:t>
-      </w:r>
-      <w:r>
-        <w:t>)</w:t>
+        <w:t>(shape: 1000x41)</w:t>
       </w:r>
     </w:p>
     <w:p>
@@ -1350,32 +1329,26 @@
         </w:numPr>
       </w:pPr>
       <w:r>
-        <w:t>used</w:t>
-      </w:r>
-      <w:r>
+        <w:t xml:space="preserve">used </w:t>
+      </w:r>
+      <w:proofErr w:type="spellStart"/>
+      <w:r>
+        <w:rPr>
+          <w:b/>
+          <w:bCs/>
+          <w:color w:val="FF0000"/>
+        </w:rPr>
+        <w:t>DataSynthesizer</w:t>
+      </w:r>
+      <w:proofErr w:type="spellEnd"/>
+      <w:r>
+        <w:rPr>
+          <w:color w:val="FF0000"/>
+        </w:rPr>
         <w:t xml:space="preserve"> </w:t>
       </w:r>
-      <w:proofErr w:type="spellStart"/>
-      <w:r>
-        <w:rPr>
-          <w:b/>
-          <w:bCs/>
-          <w:color w:val="FF0000"/>
-        </w:rPr>
-        <w:t>DataSynthesizer</w:t>
-      </w:r>
-      <w:proofErr w:type="spellEnd"/>
-      <w:r>
-        <w:rPr>
-          <w:color w:val="FF0000"/>
-        </w:rPr>
-        <w:t xml:space="preserve"> </w:t>
-      </w:r>
-      <w:r>
-        <w:t>package</w:t>
-      </w:r>
-      <w:r>
-        <w:t xml:space="preserve"> (</w:t>
+      <w:r>
+        <w:t>package (</w:t>
       </w:r>
       <w:proofErr w:type="spellStart"/>
       <w:r>
@@ -1460,6 +1433,9 @@
         </mc:AlternateContent>
       </w:r>
       <w:r>
+        <w:rPr>
+          <w:noProof/>
+        </w:rPr>
         <w:drawing>
           <wp:inline distT="0" distB="0" distL="0" distR="0" wp14:anchorId="3A24828F" wp14:editId="682E3F83">
             <wp:extent cx="6858000" cy="1261110"/>
@@ -1502,6 +1478,9 @@
         <w:jc w:val="center"/>
       </w:pPr>
       <w:r>
+        <w:rPr>
+          <w:noProof/>
+        </w:rPr>
         <w:drawing>
           <wp:inline distT="0" distB="0" distL="0" distR="0" wp14:anchorId="57A285D5" wp14:editId="4B761B6A">
             <wp:extent cx="2751432" cy="2313432"/>
@@ -1541,20 +1520,30 @@
     </w:p>
     <w:p>
       <w:pPr>
-        <w:jc w:val="center"/>
-      </w:pPr>
-    </w:p>
-    <w:p>
-      <w:pPr>
-        <w:jc w:val="center"/>
-      </w:pPr>
-      <w:r>
-        <w:lastRenderedPageBreak/>
+        <w:pStyle w:val="Heading1"/>
+      </w:pPr>
+      <w:r>
+        <w:t xml:space="preserve">Iteration 7: 41 features – added </w:t>
+      </w:r>
+      <w:r>
+        <w:t>'</w:t>
+      </w:r>
+      <w:proofErr w:type="gramStart"/>
+      <w:r>
+        <w:t>OTHERCPT1</w:t>
+      </w:r>
+      <w:proofErr w:type="gramEnd"/>
+      <w:r>
+        <w:t>'</w:t>
+      </w:r>
+    </w:p>
+    <w:p>
+      <w:r>
         <w:drawing>
-          <wp:inline distT="0" distB="0" distL="0" distR="0" wp14:anchorId="78FB16AD" wp14:editId="44D8EEFE">
-            <wp:extent cx="6858000" cy="3888740"/>
+          <wp:inline distT="0" distB="0" distL="0" distR="0" wp14:anchorId="694A01CC" wp14:editId="41CA82DF">
+            <wp:extent cx="6858000" cy="1170940"/>
             <wp:effectExtent l="0" t="0" r="0" b="0"/>
-            <wp:docPr id="55" name="Picture 55"/>
+            <wp:docPr id="4" name="Picture 4"/>
             <wp:cNvGraphicFramePr>
               <a:graphicFrameLocks xmlns:a="http://schemas.openxmlformats.org/drawingml/2006/main" noChangeAspect="1"/>
             </wp:cNvGraphicFramePr>
@@ -1574,6 +1563,310 @@
                   <pic:spPr>
                     <a:xfrm>
                       <a:off x="0" y="0"/>
+                      <a:ext cx="6858000" cy="1170940"/>
+                    </a:xfrm>
+                    <a:prstGeom prst="rect">
+                      <a:avLst/>
+                    </a:prstGeom>
+                  </pic:spPr>
+                </pic:pic>
+              </a:graphicData>
+            </a:graphic>
+          </wp:inline>
+        </w:drawing>
+      </w:r>
+    </w:p>
+    <w:p>
+      <w:r>
+        <w:lastRenderedPageBreak/>
+        <w:drawing>
+          <wp:inline distT="0" distB="0" distL="0" distR="0" wp14:anchorId="7EDC55BB" wp14:editId="25F42FF4">
+            <wp:extent cx="6858000" cy="4088130"/>
+            <wp:effectExtent l="0" t="0" r="0" b="7620"/>
+            <wp:docPr id="7" name="Picture 7"/>
+            <wp:cNvGraphicFramePr>
+              <a:graphicFrameLocks xmlns:a="http://schemas.openxmlformats.org/drawingml/2006/main" noChangeAspect="1"/>
+            </wp:cNvGraphicFramePr>
+            <a:graphic xmlns:a="http://schemas.openxmlformats.org/drawingml/2006/main">
+              <a:graphicData uri="http://schemas.openxmlformats.org/drawingml/2006/picture">
+                <pic:pic xmlns:pic="http://schemas.openxmlformats.org/drawingml/2006/picture">
+                  <pic:nvPicPr>
+                    <pic:cNvPr id="1" name=""/>
+                    <pic:cNvPicPr/>
+                  </pic:nvPicPr>
+                  <pic:blipFill>
+                    <a:blip r:embed="rId17"/>
+                    <a:stretch>
+                      <a:fillRect/>
+                    </a:stretch>
+                  </pic:blipFill>
+                  <pic:spPr>
+                    <a:xfrm>
+                      <a:off x="0" y="0"/>
+                      <a:ext cx="6858000" cy="4088130"/>
+                    </a:xfrm>
+                    <a:prstGeom prst="rect">
+                      <a:avLst/>
+                    </a:prstGeom>
+                  </pic:spPr>
+                </pic:pic>
+              </a:graphicData>
+            </a:graphic>
+          </wp:inline>
+        </w:drawing>
+      </w:r>
+    </w:p>
+    <w:p>
+      <w:r>
+        <w:lastRenderedPageBreak/>
+        <w:drawing>
+          <wp:inline distT="0" distB="0" distL="0" distR="0" wp14:anchorId="3F89F79C" wp14:editId="0331B35D">
+            <wp:extent cx="6858000" cy="5168900"/>
+            <wp:effectExtent l="0" t="0" r="0" b="0"/>
+            <wp:docPr id="8" name="Picture 8"/>
+            <wp:cNvGraphicFramePr>
+              <a:graphicFrameLocks xmlns:a="http://schemas.openxmlformats.org/drawingml/2006/main" noChangeAspect="1"/>
+            </wp:cNvGraphicFramePr>
+            <a:graphic xmlns:a="http://schemas.openxmlformats.org/drawingml/2006/main">
+              <a:graphicData uri="http://schemas.openxmlformats.org/drawingml/2006/picture">
+                <pic:pic xmlns:pic="http://schemas.openxmlformats.org/drawingml/2006/picture">
+                  <pic:nvPicPr>
+                    <pic:cNvPr id="1" name=""/>
+                    <pic:cNvPicPr/>
+                  </pic:nvPicPr>
+                  <pic:blipFill>
+                    <a:blip r:embed="rId18"/>
+                    <a:stretch>
+                      <a:fillRect/>
+                    </a:stretch>
+                  </pic:blipFill>
+                  <pic:spPr>
+                    <a:xfrm>
+                      <a:off x="0" y="0"/>
+                      <a:ext cx="6858000" cy="5168900"/>
+                    </a:xfrm>
+                    <a:prstGeom prst="rect">
+                      <a:avLst/>
+                    </a:prstGeom>
+                  </pic:spPr>
+                </pic:pic>
+              </a:graphicData>
+            </a:graphic>
+          </wp:inline>
+        </w:drawing>
+      </w:r>
+    </w:p>
+    <w:p>
+      <w:r>
+        <w:drawing>
+          <wp:inline distT="0" distB="0" distL="0" distR="0" wp14:anchorId="3D4997B5" wp14:editId="71AF9B36">
+            <wp:extent cx="6858000" cy="3359785"/>
+            <wp:effectExtent l="0" t="0" r="0" b="0"/>
+            <wp:docPr id="10" name="Picture 10"/>
+            <wp:cNvGraphicFramePr>
+              <a:graphicFrameLocks xmlns:a="http://schemas.openxmlformats.org/drawingml/2006/main" noChangeAspect="1"/>
+            </wp:cNvGraphicFramePr>
+            <a:graphic xmlns:a="http://schemas.openxmlformats.org/drawingml/2006/main">
+              <a:graphicData uri="http://schemas.openxmlformats.org/drawingml/2006/picture">
+                <pic:pic xmlns:pic="http://schemas.openxmlformats.org/drawingml/2006/picture">
+                  <pic:nvPicPr>
+                    <pic:cNvPr id="1" name=""/>
+                    <pic:cNvPicPr/>
+                  </pic:nvPicPr>
+                  <pic:blipFill>
+                    <a:blip r:embed="rId19"/>
+                    <a:stretch>
+                      <a:fillRect/>
+                    </a:stretch>
+                  </pic:blipFill>
+                  <pic:spPr>
+                    <a:xfrm>
+                      <a:off x="0" y="0"/>
+                      <a:ext cx="6858000" cy="3359785"/>
+                    </a:xfrm>
+                    <a:prstGeom prst="rect">
+                      <a:avLst/>
+                    </a:prstGeom>
+                  </pic:spPr>
+                </pic:pic>
+              </a:graphicData>
+            </a:graphic>
+          </wp:inline>
+        </w:drawing>
+      </w:r>
+    </w:p>
+    <w:p>
+      <w:r>
+        <w:lastRenderedPageBreak/>
+        <w:drawing>
+          <wp:inline distT="0" distB="0" distL="0" distR="0" wp14:anchorId="622B3F8D" wp14:editId="02A37143">
+            <wp:extent cx="6858000" cy="3441700"/>
+            <wp:effectExtent l="0" t="0" r="0" b="6350"/>
+            <wp:docPr id="9" name="Picture 9"/>
+            <wp:cNvGraphicFramePr>
+              <a:graphicFrameLocks xmlns:a="http://schemas.openxmlformats.org/drawingml/2006/main" noChangeAspect="1"/>
+            </wp:cNvGraphicFramePr>
+            <a:graphic xmlns:a="http://schemas.openxmlformats.org/drawingml/2006/main">
+              <a:graphicData uri="http://schemas.openxmlformats.org/drawingml/2006/picture">
+                <pic:pic xmlns:pic="http://schemas.openxmlformats.org/drawingml/2006/picture">
+                  <pic:nvPicPr>
+                    <pic:cNvPr id="1" name=""/>
+                    <pic:cNvPicPr/>
+                  </pic:nvPicPr>
+                  <pic:blipFill>
+                    <a:blip r:embed="rId20"/>
+                    <a:stretch>
+                      <a:fillRect/>
+                    </a:stretch>
+                  </pic:blipFill>
+                  <pic:spPr>
+                    <a:xfrm>
+                      <a:off x="0" y="0"/>
+                      <a:ext cx="6858000" cy="3441700"/>
+                    </a:xfrm>
+                    <a:prstGeom prst="rect">
+                      <a:avLst/>
+                    </a:prstGeom>
+                  </pic:spPr>
+                </pic:pic>
+              </a:graphicData>
+            </a:graphic>
+          </wp:inline>
+        </w:drawing>
+      </w:r>
+    </w:p>
+    <w:p>
+      <w:r>
+        <w:drawing>
+          <wp:inline distT="0" distB="0" distL="0" distR="0" wp14:anchorId="37245FC3" wp14:editId="79EB82E8">
+            <wp:extent cx="6858000" cy="3901440"/>
+            <wp:effectExtent l="0" t="0" r="0" b="3810"/>
+            <wp:docPr id="13" name="Picture 13"/>
+            <wp:cNvGraphicFramePr>
+              <a:graphicFrameLocks xmlns:a="http://schemas.openxmlformats.org/drawingml/2006/main" noChangeAspect="1"/>
+            </wp:cNvGraphicFramePr>
+            <a:graphic xmlns:a="http://schemas.openxmlformats.org/drawingml/2006/main">
+              <a:graphicData uri="http://schemas.openxmlformats.org/drawingml/2006/picture">
+                <pic:pic xmlns:pic="http://schemas.openxmlformats.org/drawingml/2006/picture">
+                  <pic:nvPicPr>
+                    <pic:cNvPr id="1" name=""/>
+                    <pic:cNvPicPr/>
+                  </pic:nvPicPr>
+                  <pic:blipFill>
+                    <a:blip r:embed="rId21"/>
+                    <a:stretch>
+                      <a:fillRect/>
+                    </a:stretch>
+                  </pic:blipFill>
+                  <pic:spPr>
+                    <a:xfrm>
+                      <a:off x="0" y="0"/>
+                      <a:ext cx="6858000" cy="3901440"/>
+                    </a:xfrm>
+                    <a:prstGeom prst="rect">
+                      <a:avLst/>
+                    </a:prstGeom>
+                  </pic:spPr>
+                </pic:pic>
+              </a:graphicData>
+            </a:graphic>
+          </wp:inline>
+        </w:drawing>
+      </w:r>
+    </w:p>
+    <w:p/>
+    <w:p/>
+    <w:p/>
+    <w:p/>
+    <w:p/>
+    <w:p>
+      <w:pPr>
+        <w:jc w:val="center"/>
+        <w:rPr>
+          <w:b/>
+          <w:bCs/>
+        </w:rPr>
+      </w:pPr>
+      <w:r>
+        <w:rPr>
+          <w:b/>
+          <w:bCs/>
+        </w:rPr>
+        <w:lastRenderedPageBreak/>
+        <w:t>Feature Impact on Model Output</w:t>
+      </w:r>
+    </w:p>
+    <w:p>
+      <w:r>
+        <w:drawing>
+          <wp:inline distT="0" distB="0" distL="0" distR="0" wp14:anchorId="2EDA88E2" wp14:editId="24A80E43">
+            <wp:extent cx="6858000" cy="4083050"/>
+            <wp:effectExtent l="0" t="0" r="0" b="0"/>
+            <wp:docPr id="15" name="Picture 15"/>
+            <wp:cNvGraphicFramePr>
+              <a:graphicFrameLocks xmlns:a="http://schemas.openxmlformats.org/drawingml/2006/main" noChangeAspect="1"/>
+            </wp:cNvGraphicFramePr>
+            <a:graphic xmlns:a="http://schemas.openxmlformats.org/drawingml/2006/main">
+              <a:graphicData uri="http://schemas.openxmlformats.org/drawingml/2006/picture">
+                <pic:pic xmlns:pic="http://schemas.openxmlformats.org/drawingml/2006/picture">
+                  <pic:nvPicPr>
+                    <pic:cNvPr id="1" name=""/>
+                    <pic:cNvPicPr/>
+                  </pic:nvPicPr>
+                  <pic:blipFill>
+                    <a:blip r:embed="rId22"/>
+                    <a:stretch>
+                      <a:fillRect/>
+                    </a:stretch>
+                  </pic:blipFill>
+                  <pic:spPr>
+                    <a:xfrm>
+                      <a:off x="0" y="0"/>
+                      <a:ext cx="6858000" cy="4083050"/>
+                    </a:xfrm>
+                    <a:prstGeom prst="rect">
+                      <a:avLst/>
+                    </a:prstGeom>
+                  </pic:spPr>
+                </pic:pic>
+              </a:graphicData>
+            </a:graphic>
+          </wp:inline>
+        </w:drawing>
+      </w:r>
+    </w:p>
+    <w:p>
+      <w:pPr>
+        <w:jc w:val="center"/>
+      </w:pPr>
+      <w:r>
+        <w:rPr>
+          <w:noProof/>
+        </w:rPr>
+        <w:drawing>
+          <wp:inline distT="0" distB="0" distL="0" distR="0" wp14:anchorId="78FB16AD" wp14:editId="44D8EEFE">
+            <wp:extent cx="6858000" cy="3888740"/>
+            <wp:effectExtent l="0" t="0" r="0" b="0"/>
+            <wp:docPr id="55" name="Picture 55"/>
+            <wp:cNvGraphicFramePr>
+              <a:graphicFrameLocks xmlns:a="http://schemas.openxmlformats.org/drawingml/2006/main" noChangeAspect="1"/>
+            </wp:cNvGraphicFramePr>
+            <a:graphic xmlns:a="http://schemas.openxmlformats.org/drawingml/2006/main">
+              <a:graphicData uri="http://schemas.openxmlformats.org/drawingml/2006/picture">
+                <pic:pic xmlns:pic="http://schemas.openxmlformats.org/drawingml/2006/picture">
+                  <pic:nvPicPr>
+                    <pic:cNvPr id="1" name=""/>
+                    <pic:cNvPicPr/>
+                  </pic:nvPicPr>
+                  <pic:blipFill>
+                    <a:blip r:embed="rId23"/>
+                    <a:stretch>
+                      <a:fillRect/>
+                    </a:stretch>
+                  </pic:blipFill>
+                  <pic:spPr>
+                    <a:xfrm>
+                      <a:off x="0" y="0"/>
                       <a:ext cx="6858000" cy="3888740"/>
                     </a:xfrm>
                     <a:prstGeom prst="rect">
@@ -1647,6 +1940,7 @@
         <w:rPr>
           <w:b/>
           <w:bCs/>
+          <w:noProof/>
         </w:rPr>
         <w:drawing>
           <wp:inline distT="0" distB="0" distL="0" distR="0" wp14:anchorId="56A68802" wp14:editId="764B4506">
@@ -1664,7 +1958,7 @@
                     <pic:cNvPicPr/>
                   </pic:nvPicPr>
                   <pic:blipFill>
-                    <a:blip r:embed="rId17"/>
+                    <a:blip r:embed="rId24"/>
                     <a:stretch>
                       <a:fillRect/>
                     </a:stretch>
@@ -1944,7 +2238,9 @@
     </w:p>
     <w:p>
       <w:r>
-        <w:lastRenderedPageBreak/>
+        <w:rPr>
+          <w:noProof/>
+        </w:rPr>
         <w:drawing>
           <wp:inline distT="0" distB="0" distL="0" distR="0" wp14:anchorId="27721195" wp14:editId="4D15FF87">
             <wp:extent cx="3371222" cy="2285563"/>
@@ -1961,7 +2257,7 @@
                     <pic:cNvPicPr/>
                   </pic:nvPicPr>
                   <pic:blipFill>
-                    <a:blip r:embed="rId18"/>
+                    <a:blip r:embed="rId25"/>
                     <a:stretch>
                       <a:fillRect/>
                     </a:stretch>
@@ -1985,6 +2281,9 @@
         <w:t xml:space="preserve">    </w:t>
       </w:r>
       <w:r>
+        <w:rPr>
+          <w:noProof/>
+        </w:rPr>
         <w:drawing>
           <wp:inline distT="0" distB="0" distL="0" distR="0" wp14:anchorId="25BB5FE2" wp14:editId="13FDFB22">
             <wp:extent cx="3349052" cy="2319528"/>
@@ -2001,7 +2300,7 @@
                     <pic:cNvPicPr/>
                   </pic:nvPicPr>
                   <pic:blipFill>
-                    <a:blip r:embed="rId19"/>
+                    <a:blip r:embed="rId26"/>
                     <a:stretch>
                       <a:fillRect/>
                     </a:stretch>
@@ -2024,6 +2323,9 @@
     </w:p>
     <w:p>
       <w:r>
+        <w:rPr>
+          <w:noProof/>
+        </w:rPr>
         <w:drawing>
           <wp:inline distT="0" distB="0" distL="0" distR="0" wp14:anchorId="31A0EF0F" wp14:editId="4225FCF2">
             <wp:extent cx="3381270" cy="2339964"/>
@@ -2040,7 +2342,7 @@
                     <pic:cNvPicPr/>
                   </pic:nvPicPr>
                   <pic:blipFill>
-                    <a:blip r:embed="rId20"/>
+                    <a:blip r:embed="rId27"/>
                     <a:stretch>
                       <a:fillRect/>
                     </a:stretch>
@@ -2064,6 +2366,9 @@
         <w:t xml:space="preserve">   </w:t>
       </w:r>
       <w:r>
+        <w:rPr>
+          <w:noProof/>
+        </w:rPr>
         <w:drawing>
           <wp:inline distT="0" distB="0" distL="0" distR="0" wp14:anchorId="4B5EE1C4" wp14:editId="4003A09B">
             <wp:extent cx="3345723" cy="898079"/>
@@ -2080,7 +2385,7 @@
                     <pic:cNvPicPr/>
                   </pic:nvPicPr>
                   <pic:blipFill>
-                    <a:blip r:embed="rId21"/>
+                    <a:blip r:embed="rId28"/>
                     <a:stretch>
                       <a:fillRect/>
                     </a:stretch>
@@ -2104,6 +2409,7 @@
     <w:p/>
     <w:p>
       <w:r>
+        <w:lastRenderedPageBreak/>
         <w:t>Step 3: Correlation Coefficients between features</w:t>
       </w:r>
     </w:p>
@@ -2114,7 +2420,9 @@
     </w:p>
     <w:p>
       <w:r>
-        <w:lastRenderedPageBreak/>
+        <w:rPr>
+          <w:noProof/>
+        </w:rPr>
         <w:drawing>
           <wp:inline distT="0" distB="0" distL="0" distR="0" wp14:anchorId="212C42A8" wp14:editId="787C142B">
             <wp:extent cx="1565336" cy="3476096"/>
@@ -2131,7 +2439,7 @@
                     <pic:cNvPicPr/>
                   </pic:nvPicPr>
                   <pic:blipFill>
-                    <a:blip r:embed="rId22"/>
+                    <a:blip r:embed="rId29"/>
                     <a:stretch>
                       <a:fillRect/>
                     </a:stretch>
@@ -2155,11 +2463,484 @@
         <w:t xml:space="preserve">       </w:t>
       </w:r>
       <w:r>
+        <w:rPr>
+          <w:noProof/>
+        </w:rPr>
         <w:drawing>
           <wp:inline distT="0" distB="0" distL="0" distR="0" wp14:anchorId="6B450C5A" wp14:editId="7722C98E">
             <wp:extent cx="5036051" cy="2928836"/>
             <wp:effectExtent l="0" t="0" r="0" b="5080"/>
             <wp:docPr id="40" name="Picture 40"/>
+            <wp:cNvGraphicFramePr>
+              <a:graphicFrameLocks xmlns:a="http://schemas.openxmlformats.org/drawingml/2006/main" noChangeAspect="1"/>
+            </wp:cNvGraphicFramePr>
+            <a:graphic xmlns:a="http://schemas.openxmlformats.org/drawingml/2006/main">
+              <a:graphicData uri="http://schemas.openxmlformats.org/drawingml/2006/picture">
+                <pic:pic xmlns:pic="http://schemas.openxmlformats.org/drawingml/2006/picture">
+                  <pic:nvPicPr>
+                    <pic:cNvPr id="1" name=""/>
+                    <pic:cNvPicPr/>
+                  </pic:nvPicPr>
+                  <pic:blipFill>
+                    <a:blip r:embed="rId30"/>
+                    <a:stretch>
+                      <a:fillRect/>
+                    </a:stretch>
+                  </pic:blipFill>
+                  <pic:spPr>
+                    <a:xfrm>
+                      <a:off x="0" y="0"/>
+                      <a:ext cx="5065458" cy="2945938"/>
+                    </a:xfrm>
+                    <a:prstGeom prst="rect">
+                      <a:avLst/>
+                    </a:prstGeom>
+                  </pic:spPr>
+                </pic:pic>
+              </a:graphicData>
+            </a:graphic>
+          </wp:inline>
+        </w:drawing>
+      </w:r>
+      <w:r>
+        <w:t xml:space="preserve">                                     </w:t>
+      </w:r>
+    </w:p>
+    <w:p/>
+    <w:p>
+      <w:pPr>
+        <w:rPr>
+          <w:b/>
+          <w:bCs/>
+        </w:rPr>
+      </w:pPr>
+      <w:r>
+        <w:rPr>
+          <w:b/>
+          <w:bCs/>
+        </w:rPr>
+        <w:t xml:space="preserve">Step 2: Features </w:t>
+      </w:r>
+      <w:proofErr w:type="spellStart"/>
+      <w:r>
+        <w:rPr>
+          <w:b/>
+          <w:bCs/>
+        </w:rPr>
+        <w:t>Importances</w:t>
+      </w:r>
+      <w:proofErr w:type="spellEnd"/>
+      <w:r>
+        <w:rPr>
+          <w:b/>
+          <w:bCs/>
+        </w:rPr>
+        <w:t xml:space="preserve"> (from </w:t>
+      </w:r>
+      <w:r>
+        <w:rPr>
+          <w:b/>
+          <w:bCs/>
+        </w:rPr>
+        <w:t>Gradient Boosting</w:t>
+      </w:r>
+      <w:r>
+        <w:rPr>
+          <w:b/>
+          <w:bCs/>
+        </w:rPr>
+        <w:t xml:space="preserve"> model</w:t>
+      </w:r>
+      <w:r>
+        <w:rPr>
+          <w:b/>
+          <w:bCs/>
+        </w:rPr>
+        <w:t>)</w:t>
+      </w:r>
+    </w:p>
+    <w:p>
+      <w:r>
+        <w:rPr>
+          <w:noProof/>
+        </w:rPr>
+        <w:drawing>
+          <wp:inline distT="0" distB="0" distL="0" distR="0" wp14:anchorId="1040C4A5" wp14:editId="61C65F1D">
+            <wp:extent cx="6858000" cy="3410585"/>
+            <wp:effectExtent l="0" t="0" r="0" b="0"/>
+            <wp:docPr id="47" name="Picture 47"/>
+            <wp:cNvGraphicFramePr>
+              <a:graphicFrameLocks xmlns:a="http://schemas.openxmlformats.org/drawingml/2006/main" noChangeAspect="1"/>
+            </wp:cNvGraphicFramePr>
+            <a:graphic xmlns:a="http://schemas.openxmlformats.org/drawingml/2006/main">
+              <a:graphicData uri="http://schemas.openxmlformats.org/drawingml/2006/picture">
+                <pic:pic xmlns:pic="http://schemas.openxmlformats.org/drawingml/2006/picture">
+                  <pic:nvPicPr>
+                    <pic:cNvPr id="1" name=""/>
+                    <pic:cNvPicPr/>
+                  </pic:nvPicPr>
+                  <pic:blipFill>
+                    <a:blip r:embed="rId31"/>
+                    <a:stretch>
+                      <a:fillRect/>
+                    </a:stretch>
+                  </pic:blipFill>
+                  <pic:spPr>
+                    <a:xfrm>
+                      <a:off x="0" y="0"/>
+                      <a:ext cx="6858000" cy="3410585"/>
+                    </a:xfrm>
+                    <a:prstGeom prst="rect">
+                      <a:avLst/>
+                    </a:prstGeom>
+                  </pic:spPr>
+                </pic:pic>
+              </a:graphicData>
+            </a:graphic>
+          </wp:inline>
+        </w:drawing>
+      </w:r>
+    </w:p>
+    <w:p>
+      <w:r>
+        <w:rPr>
+          <w:noProof/>
+        </w:rPr>
+        <w:lastRenderedPageBreak/>
+        <w:drawing>
+          <wp:inline distT="0" distB="0" distL="0" distR="0" wp14:anchorId="07538574" wp14:editId="2F196A4B">
+            <wp:extent cx="6858000" cy="3432810"/>
+            <wp:effectExtent l="0" t="0" r="0" b="0"/>
+            <wp:docPr id="48" name="Picture 48"/>
+            <wp:cNvGraphicFramePr>
+              <a:graphicFrameLocks xmlns:a="http://schemas.openxmlformats.org/drawingml/2006/main" noChangeAspect="1"/>
+            </wp:cNvGraphicFramePr>
+            <a:graphic xmlns:a="http://schemas.openxmlformats.org/drawingml/2006/main">
+              <a:graphicData uri="http://schemas.openxmlformats.org/drawingml/2006/picture">
+                <pic:pic xmlns:pic="http://schemas.openxmlformats.org/drawingml/2006/picture">
+                  <pic:nvPicPr>
+                    <pic:cNvPr id="1" name=""/>
+                    <pic:cNvPicPr/>
+                  </pic:nvPicPr>
+                  <pic:blipFill>
+                    <a:blip r:embed="rId32"/>
+                    <a:stretch>
+                      <a:fillRect/>
+                    </a:stretch>
+                  </pic:blipFill>
+                  <pic:spPr>
+                    <a:xfrm>
+                      <a:off x="0" y="0"/>
+                      <a:ext cx="6858000" cy="3432810"/>
+                    </a:xfrm>
+                    <a:prstGeom prst="rect">
+                      <a:avLst/>
+                    </a:prstGeom>
+                  </pic:spPr>
+                </pic:pic>
+              </a:graphicData>
+            </a:graphic>
+          </wp:inline>
+        </w:drawing>
+      </w:r>
+    </w:p>
+    <w:p>
+      <w:r>
+        <w:t xml:space="preserve">Step 3: SHAP </w:t>
+      </w:r>
+    </w:p>
+    <w:p>
+      <w:pPr>
+        <w:jc w:val="center"/>
+      </w:pPr>
+      <w:r>
+        <w:rPr>
+          <w:noProof/>
+        </w:rPr>
+        <w:drawing>
+          <wp:inline distT="0" distB="0" distL="0" distR="0" wp14:anchorId="5FDC441F" wp14:editId="2F057166">
+            <wp:extent cx="2848708" cy="3007761"/>
+            <wp:effectExtent l="0" t="0" r="8890" b="2540"/>
+            <wp:docPr id="51" name="Picture 51"/>
+            <wp:cNvGraphicFramePr>
+              <a:graphicFrameLocks xmlns:a="http://schemas.openxmlformats.org/drawingml/2006/main" noChangeAspect="1"/>
+            </wp:cNvGraphicFramePr>
+            <a:graphic xmlns:a="http://schemas.openxmlformats.org/drawingml/2006/main">
+              <a:graphicData uri="http://schemas.openxmlformats.org/drawingml/2006/picture">
+                <pic:pic xmlns:pic="http://schemas.openxmlformats.org/drawingml/2006/picture">
+                  <pic:nvPicPr>
+                    <pic:cNvPr id="1" name=""/>
+                    <pic:cNvPicPr/>
+                  </pic:nvPicPr>
+                  <pic:blipFill>
+                    <a:blip r:embed="rId33"/>
+                    <a:stretch>
+                      <a:fillRect/>
+                    </a:stretch>
+                  </pic:blipFill>
+                  <pic:spPr>
+                    <a:xfrm>
+                      <a:off x="0" y="0"/>
+                      <a:ext cx="2860147" cy="3019839"/>
+                    </a:xfrm>
+                    <a:prstGeom prst="rect">
+                      <a:avLst/>
+                    </a:prstGeom>
+                  </pic:spPr>
+                </pic:pic>
+              </a:graphicData>
+            </a:graphic>
+          </wp:inline>
+        </w:drawing>
+      </w:r>
+      <w:r>
+        <w:rPr>
+          <w:noProof/>
+        </w:rPr>
+        <w:drawing>
+          <wp:inline distT="0" distB="0" distL="0" distR="0" wp14:anchorId="05298B7F" wp14:editId="0F83D738">
+            <wp:extent cx="3406391" cy="3059447"/>
+            <wp:effectExtent l="0" t="0" r="3810" b="7620"/>
+            <wp:docPr id="50" name="Picture 50"/>
+            <wp:cNvGraphicFramePr>
+              <a:graphicFrameLocks xmlns:a="http://schemas.openxmlformats.org/drawingml/2006/main" noChangeAspect="1"/>
+            </wp:cNvGraphicFramePr>
+            <a:graphic xmlns:a="http://schemas.openxmlformats.org/drawingml/2006/main">
+              <a:graphicData uri="http://schemas.openxmlformats.org/drawingml/2006/picture">
+                <pic:pic xmlns:pic="http://schemas.openxmlformats.org/drawingml/2006/picture">
+                  <pic:nvPicPr>
+                    <pic:cNvPr id="1" name=""/>
+                    <pic:cNvPicPr/>
+                  </pic:nvPicPr>
+                  <pic:blipFill>
+                    <a:blip r:embed="rId34"/>
+                    <a:stretch>
+                      <a:fillRect/>
+                    </a:stretch>
+                  </pic:blipFill>
+                  <pic:spPr>
+                    <a:xfrm>
+                      <a:off x="0" y="0"/>
+                      <a:ext cx="3457471" cy="3105324"/>
+                    </a:xfrm>
+                    <a:prstGeom prst="rect">
+                      <a:avLst/>
+                    </a:prstGeom>
+                  </pic:spPr>
+                </pic:pic>
+              </a:graphicData>
+            </a:graphic>
+          </wp:inline>
+        </w:drawing>
+      </w:r>
+    </w:p>
+    <w:p>
+      <w:r>
+        <w:t xml:space="preserve">Step 4: LIME </w:t>
+      </w:r>
+    </w:p>
+    <w:p>
+      <w:pPr>
+        <w:rPr>
+          <w:b/>
+          <w:bCs/>
+          <w:i/>
+          <w:iCs/>
+        </w:rPr>
+      </w:pPr>
+      <w:r>
+        <w:rPr>
+          <w:b/>
+          <w:bCs/>
+          <w:i/>
+          <w:iCs/>
+        </w:rPr>
+        <w:t>Observation</w:t>
+      </w:r>
+      <w:r>
+        <w:rPr>
+          <w:b/>
+          <w:bCs/>
+          <w:i/>
+          <w:iCs/>
+        </w:rPr>
+        <w:t xml:space="preserve"> #5</w:t>
+      </w:r>
+      <w:r>
+        <w:rPr>
+          <w:b/>
+          <w:bCs/>
+          <w:i/>
+          <w:iCs/>
+        </w:rPr>
+        <w:t xml:space="preserve"> in </w:t>
+      </w:r>
+      <w:proofErr w:type="spellStart"/>
+      <w:r>
+        <w:rPr>
+          <w:b/>
+          <w:bCs/>
+          <w:i/>
+          <w:iCs/>
+        </w:rPr>
+        <w:t>X_test</w:t>
+      </w:r>
+      <w:proofErr w:type="spellEnd"/>
+    </w:p>
+    <w:p>
+      <w:r>
+        <w:rPr>
+          <w:noProof/>
+        </w:rPr>
+        <w:lastRenderedPageBreak/>
+        <w:drawing>
+          <wp:inline distT="0" distB="0" distL="0" distR="0" wp14:anchorId="078E5583" wp14:editId="44591524">
+            <wp:extent cx="6858000" cy="3079115"/>
+            <wp:effectExtent l="0" t="0" r="0" b="6985"/>
+            <wp:docPr id="52" name="Picture 52"/>
+            <wp:cNvGraphicFramePr>
+              <a:graphicFrameLocks xmlns:a="http://schemas.openxmlformats.org/drawingml/2006/main" noChangeAspect="1"/>
+            </wp:cNvGraphicFramePr>
+            <a:graphic xmlns:a="http://schemas.openxmlformats.org/drawingml/2006/main">
+              <a:graphicData uri="http://schemas.openxmlformats.org/drawingml/2006/picture">
+                <pic:pic xmlns:pic="http://schemas.openxmlformats.org/drawingml/2006/picture">
+                  <pic:nvPicPr>
+                    <pic:cNvPr id="1" name=""/>
+                    <pic:cNvPicPr/>
+                  </pic:nvPicPr>
+                  <pic:blipFill>
+                    <a:blip r:embed="rId35"/>
+                    <a:stretch>
+                      <a:fillRect/>
+                    </a:stretch>
+                  </pic:blipFill>
+                  <pic:spPr>
+                    <a:xfrm>
+                      <a:off x="0" y="0"/>
+                      <a:ext cx="6858000" cy="3079115"/>
+                    </a:xfrm>
+                    <a:prstGeom prst="rect">
+                      <a:avLst/>
+                    </a:prstGeom>
+                  </pic:spPr>
+                </pic:pic>
+              </a:graphicData>
+            </a:graphic>
+          </wp:inline>
+        </w:drawing>
+      </w:r>
+    </w:p>
+    <w:p>
+      <w:pPr>
+        <w:rPr>
+          <w:b/>
+          <w:bCs/>
+          <w:i/>
+          <w:iCs/>
+        </w:rPr>
+      </w:pPr>
+      <w:r>
+        <w:rPr>
+          <w:b/>
+          <w:bCs/>
+          <w:i/>
+          <w:iCs/>
+        </w:rPr>
+        <w:t>Observation</w:t>
+      </w:r>
+      <w:r>
+        <w:rPr>
+          <w:b/>
+          <w:bCs/>
+          <w:i/>
+          <w:iCs/>
+        </w:rPr>
+        <w:t xml:space="preserve"> </w:t>
+      </w:r>
+      <w:r>
+        <w:rPr>
+          <w:b/>
+          <w:bCs/>
+          <w:i/>
+          <w:iCs/>
+        </w:rPr>
+        <w:t>#</w:t>
+      </w:r>
+      <w:r>
+        <w:rPr>
+          <w:b/>
+          <w:bCs/>
+          <w:i/>
+          <w:iCs/>
+        </w:rPr>
+        <w:t xml:space="preserve">150 in </w:t>
+      </w:r>
+      <w:proofErr w:type="spellStart"/>
+      <w:r>
+        <w:rPr>
+          <w:b/>
+          <w:bCs/>
+          <w:i/>
+          <w:iCs/>
+        </w:rPr>
+        <w:t>X_test</w:t>
+      </w:r>
+      <w:proofErr w:type="spellEnd"/>
+    </w:p>
+    <w:p>
+      <w:r>
+        <w:rPr>
+          <w:noProof/>
+        </w:rPr>
+        <w:drawing>
+          <wp:inline distT="0" distB="0" distL="0" distR="0" wp14:anchorId="2CCB24D4" wp14:editId="3B687A5B">
+            <wp:extent cx="6858000" cy="3051810"/>
+            <wp:effectExtent l="0" t="0" r="0" b="0"/>
+            <wp:docPr id="54" name="Picture 54"/>
+            <wp:cNvGraphicFramePr>
+              <a:graphicFrameLocks xmlns:a="http://schemas.openxmlformats.org/drawingml/2006/main" noChangeAspect="1"/>
+            </wp:cNvGraphicFramePr>
+            <a:graphic xmlns:a="http://schemas.openxmlformats.org/drawingml/2006/main">
+              <a:graphicData uri="http://schemas.openxmlformats.org/drawingml/2006/picture">
+                <pic:pic xmlns:pic="http://schemas.openxmlformats.org/drawingml/2006/picture">
+                  <pic:nvPicPr>
+                    <pic:cNvPr id="1" name=""/>
+                    <pic:cNvPicPr/>
+                  </pic:nvPicPr>
+                  <pic:blipFill>
+                    <a:blip r:embed="rId36"/>
+                    <a:stretch>
+                      <a:fillRect/>
+                    </a:stretch>
+                  </pic:blipFill>
+                  <pic:spPr>
+                    <a:xfrm>
+                      <a:off x="0" y="0"/>
+                      <a:ext cx="6858000" cy="3051810"/>
+                    </a:xfrm>
+                    <a:prstGeom prst="rect">
+                      <a:avLst/>
+                    </a:prstGeom>
+                  </pic:spPr>
+                </pic:pic>
+              </a:graphicData>
+            </a:graphic>
+          </wp:inline>
+        </w:drawing>
+      </w:r>
+    </w:p>
+    <w:p/>
+    <w:p>
+      <w:r>
+        <w:rPr>
+          <w:noProof/>
+        </w:rPr>
+        <w:lastRenderedPageBreak/>
+        <w:drawing>
+          <wp:inline distT="0" distB="0" distL="0" distR="0" wp14:anchorId="270D1931" wp14:editId="7B61CC57">
+            <wp:extent cx="6858000" cy="3888740"/>
+            <wp:effectExtent l="0" t="0" r="0" b="0"/>
+            <wp:docPr id="53" name="Picture 53"/>
             <wp:cNvGraphicFramePr>
               <a:graphicFrameLocks xmlns:a="http://schemas.openxmlformats.org/drawingml/2006/main" noChangeAspect="1"/>
             </wp:cNvGraphicFramePr>
@@ -2179,479 +2960,6 @@
                   <pic:spPr>
                     <a:xfrm>
                       <a:off x="0" y="0"/>
-                      <a:ext cx="5065458" cy="2945938"/>
-                    </a:xfrm>
-                    <a:prstGeom prst="rect">
-                      <a:avLst/>
-                    </a:prstGeom>
-                  </pic:spPr>
-                </pic:pic>
-              </a:graphicData>
-            </a:graphic>
-          </wp:inline>
-        </w:drawing>
-      </w:r>
-      <w:r>
-        <w:t xml:space="preserve">                                     </w:t>
-      </w:r>
-    </w:p>
-    <w:p/>
-    <w:p>
-      <w:pPr>
-        <w:rPr>
-          <w:b/>
-          <w:bCs/>
-        </w:rPr>
-      </w:pPr>
-      <w:r>
-        <w:rPr>
-          <w:b/>
-          <w:bCs/>
-        </w:rPr>
-        <w:t xml:space="preserve">Step 2: Features </w:t>
-      </w:r>
-      <w:proofErr w:type="spellStart"/>
-      <w:r>
-        <w:rPr>
-          <w:b/>
-          <w:bCs/>
-        </w:rPr>
-        <w:t>Importances</w:t>
-      </w:r>
-      <w:proofErr w:type="spellEnd"/>
-      <w:r>
-        <w:rPr>
-          <w:b/>
-          <w:bCs/>
-        </w:rPr>
-        <w:t xml:space="preserve"> (from </w:t>
-      </w:r>
-      <w:r>
-        <w:rPr>
-          <w:b/>
-          <w:bCs/>
-        </w:rPr>
-        <w:t>Gradient Boosting</w:t>
-      </w:r>
-      <w:r>
-        <w:rPr>
-          <w:b/>
-          <w:bCs/>
-        </w:rPr>
-        <w:t xml:space="preserve"> model</w:t>
-      </w:r>
-      <w:r>
-        <w:rPr>
-          <w:b/>
-          <w:bCs/>
-        </w:rPr>
-        <w:t>)</w:t>
-      </w:r>
-    </w:p>
-    <w:p>
-      <w:r>
-        <w:drawing>
-          <wp:inline distT="0" distB="0" distL="0" distR="0" wp14:anchorId="1040C4A5" wp14:editId="61C65F1D">
-            <wp:extent cx="6858000" cy="3410585"/>
-            <wp:effectExtent l="0" t="0" r="0" b="0"/>
-            <wp:docPr id="47" name="Picture 47"/>
-            <wp:cNvGraphicFramePr>
-              <a:graphicFrameLocks xmlns:a="http://schemas.openxmlformats.org/drawingml/2006/main" noChangeAspect="1"/>
-            </wp:cNvGraphicFramePr>
-            <a:graphic xmlns:a="http://schemas.openxmlformats.org/drawingml/2006/main">
-              <a:graphicData uri="http://schemas.openxmlformats.org/drawingml/2006/picture">
-                <pic:pic xmlns:pic="http://schemas.openxmlformats.org/drawingml/2006/picture">
-                  <pic:nvPicPr>
-                    <pic:cNvPr id="1" name=""/>
-                    <pic:cNvPicPr/>
-                  </pic:nvPicPr>
-                  <pic:blipFill>
-                    <a:blip r:embed="rId24"/>
-                    <a:stretch>
-                      <a:fillRect/>
-                    </a:stretch>
-                  </pic:blipFill>
-                  <pic:spPr>
-                    <a:xfrm>
-                      <a:off x="0" y="0"/>
-                      <a:ext cx="6858000" cy="3410585"/>
-                    </a:xfrm>
-                    <a:prstGeom prst="rect">
-                      <a:avLst/>
-                    </a:prstGeom>
-                  </pic:spPr>
-                </pic:pic>
-              </a:graphicData>
-            </a:graphic>
-          </wp:inline>
-        </w:drawing>
-      </w:r>
-    </w:p>
-    <w:p>
-      <w:r>
-        <w:lastRenderedPageBreak/>
-        <w:drawing>
-          <wp:inline distT="0" distB="0" distL="0" distR="0" wp14:anchorId="07538574" wp14:editId="2F196A4B">
-            <wp:extent cx="6858000" cy="3432810"/>
-            <wp:effectExtent l="0" t="0" r="0" b="0"/>
-            <wp:docPr id="48" name="Picture 48"/>
-            <wp:cNvGraphicFramePr>
-              <a:graphicFrameLocks xmlns:a="http://schemas.openxmlformats.org/drawingml/2006/main" noChangeAspect="1"/>
-            </wp:cNvGraphicFramePr>
-            <a:graphic xmlns:a="http://schemas.openxmlformats.org/drawingml/2006/main">
-              <a:graphicData uri="http://schemas.openxmlformats.org/drawingml/2006/picture">
-                <pic:pic xmlns:pic="http://schemas.openxmlformats.org/drawingml/2006/picture">
-                  <pic:nvPicPr>
-                    <pic:cNvPr id="1" name=""/>
-                    <pic:cNvPicPr/>
-                  </pic:nvPicPr>
-                  <pic:blipFill>
-                    <a:blip r:embed="rId25"/>
-                    <a:stretch>
-                      <a:fillRect/>
-                    </a:stretch>
-                  </pic:blipFill>
-                  <pic:spPr>
-                    <a:xfrm>
-                      <a:off x="0" y="0"/>
-                      <a:ext cx="6858000" cy="3432810"/>
-                    </a:xfrm>
-                    <a:prstGeom prst="rect">
-                      <a:avLst/>
-                    </a:prstGeom>
-                  </pic:spPr>
-                </pic:pic>
-              </a:graphicData>
-            </a:graphic>
-          </wp:inline>
-        </w:drawing>
-      </w:r>
-    </w:p>
-    <w:p>
-      <w:r>
-        <w:t xml:space="preserve">Step 3: SHAP </w:t>
-      </w:r>
-    </w:p>
-    <w:p>
-      <w:pPr>
-        <w:jc w:val="center"/>
-      </w:pPr>
-      <w:r>
-        <w:rPr>
-          <w:noProof/>
-        </w:rPr>
-        <w:drawing>
-          <wp:inline distT="0" distB="0" distL="0" distR="0" wp14:anchorId="5FDC441F" wp14:editId="2F057166">
-            <wp:extent cx="2848708" cy="3007761"/>
-            <wp:effectExtent l="0" t="0" r="8890" b="2540"/>
-            <wp:docPr id="51" name="Picture 51"/>
-            <wp:cNvGraphicFramePr>
-              <a:graphicFrameLocks xmlns:a="http://schemas.openxmlformats.org/drawingml/2006/main" noChangeAspect="1"/>
-            </wp:cNvGraphicFramePr>
-            <a:graphic xmlns:a="http://schemas.openxmlformats.org/drawingml/2006/main">
-              <a:graphicData uri="http://schemas.openxmlformats.org/drawingml/2006/picture">
-                <pic:pic xmlns:pic="http://schemas.openxmlformats.org/drawingml/2006/picture">
-                  <pic:nvPicPr>
-                    <pic:cNvPr id="1" name=""/>
-                    <pic:cNvPicPr/>
-                  </pic:nvPicPr>
-                  <pic:blipFill>
-                    <a:blip r:embed="rId26"/>
-                    <a:stretch>
-                      <a:fillRect/>
-                    </a:stretch>
-                  </pic:blipFill>
-                  <pic:spPr>
-                    <a:xfrm>
-                      <a:off x="0" y="0"/>
-                      <a:ext cx="2860147" cy="3019839"/>
-                    </a:xfrm>
-                    <a:prstGeom prst="rect">
-                      <a:avLst/>
-                    </a:prstGeom>
-                  </pic:spPr>
-                </pic:pic>
-              </a:graphicData>
-            </a:graphic>
-          </wp:inline>
-        </w:drawing>
-      </w:r>
-      <w:r>
-        <w:drawing>
-          <wp:inline distT="0" distB="0" distL="0" distR="0" wp14:anchorId="05298B7F" wp14:editId="0F83D738">
-            <wp:extent cx="3406391" cy="3059447"/>
-            <wp:effectExtent l="0" t="0" r="3810" b="7620"/>
-            <wp:docPr id="50" name="Picture 50"/>
-            <wp:cNvGraphicFramePr>
-              <a:graphicFrameLocks xmlns:a="http://schemas.openxmlformats.org/drawingml/2006/main" noChangeAspect="1"/>
-            </wp:cNvGraphicFramePr>
-            <a:graphic xmlns:a="http://schemas.openxmlformats.org/drawingml/2006/main">
-              <a:graphicData uri="http://schemas.openxmlformats.org/drawingml/2006/picture">
-                <pic:pic xmlns:pic="http://schemas.openxmlformats.org/drawingml/2006/picture">
-                  <pic:nvPicPr>
-                    <pic:cNvPr id="1" name=""/>
-                    <pic:cNvPicPr/>
-                  </pic:nvPicPr>
-                  <pic:blipFill>
-                    <a:blip r:embed="rId27"/>
-                    <a:stretch>
-                      <a:fillRect/>
-                    </a:stretch>
-                  </pic:blipFill>
-                  <pic:spPr>
-                    <a:xfrm>
-                      <a:off x="0" y="0"/>
-                      <a:ext cx="3457471" cy="3105324"/>
-                    </a:xfrm>
-                    <a:prstGeom prst="rect">
-                      <a:avLst/>
-                    </a:prstGeom>
-                  </pic:spPr>
-                </pic:pic>
-              </a:graphicData>
-            </a:graphic>
-          </wp:inline>
-        </w:drawing>
-      </w:r>
-    </w:p>
-    <w:p>
-      <w:r>
-        <w:t xml:space="preserve">Step </w:t>
-      </w:r>
-      <w:r>
-        <w:t>4</w:t>
-      </w:r>
-      <w:r>
-        <w:t xml:space="preserve">: </w:t>
-      </w:r>
-      <w:r>
-        <w:t>LIME</w:t>
-      </w:r>
-      <w:r>
-        <w:t xml:space="preserve"> </w:t>
-      </w:r>
-    </w:p>
-    <w:p>
-      <w:pPr>
-        <w:rPr>
-          <w:b/>
-          <w:bCs/>
-          <w:i/>
-          <w:iCs/>
-        </w:rPr>
-      </w:pPr>
-      <w:r>
-        <w:rPr>
-          <w:b/>
-          <w:bCs/>
-          <w:i/>
-          <w:iCs/>
-        </w:rPr>
-        <w:t>Observation</w:t>
-      </w:r>
-      <w:r>
-        <w:rPr>
-          <w:b/>
-          <w:bCs/>
-          <w:i/>
-          <w:iCs/>
-        </w:rPr>
-        <w:t xml:space="preserve"> #5</w:t>
-      </w:r>
-      <w:r>
-        <w:rPr>
-          <w:b/>
-          <w:bCs/>
-          <w:i/>
-          <w:iCs/>
-        </w:rPr>
-        <w:t xml:space="preserve"> in </w:t>
-      </w:r>
-      <w:proofErr w:type="spellStart"/>
-      <w:r>
-        <w:rPr>
-          <w:b/>
-          <w:bCs/>
-          <w:i/>
-          <w:iCs/>
-        </w:rPr>
-        <w:t>X_test</w:t>
-      </w:r>
-      <w:proofErr w:type="spellEnd"/>
-    </w:p>
-    <w:p>
-      <w:r>
-        <w:lastRenderedPageBreak/>
-        <w:drawing>
-          <wp:inline distT="0" distB="0" distL="0" distR="0" wp14:anchorId="078E5583" wp14:editId="44591524">
-            <wp:extent cx="6858000" cy="3079115"/>
-            <wp:effectExtent l="0" t="0" r="0" b="6985"/>
-            <wp:docPr id="52" name="Picture 52"/>
-            <wp:cNvGraphicFramePr>
-              <a:graphicFrameLocks xmlns:a="http://schemas.openxmlformats.org/drawingml/2006/main" noChangeAspect="1"/>
-            </wp:cNvGraphicFramePr>
-            <a:graphic xmlns:a="http://schemas.openxmlformats.org/drawingml/2006/main">
-              <a:graphicData uri="http://schemas.openxmlformats.org/drawingml/2006/picture">
-                <pic:pic xmlns:pic="http://schemas.openxmlformats.org/drawingml/2006/picture">
-                  <pic:nvPicPr>
-                    <pic:cNvPr id="1" name=""/>
-                    <pic:cNvPicPr/>
-                  </pic:nvPicPr>
-                  <pic:blipFill>
-                    <a:blip r:embed="rId28"/>
-                    <a:stretch>
-                      <a:fillRect/>
-                    </a:stretch>
-                  </pic:blipFill>
-                  <pic:spPr>
-                    <a:xfrm>
-                      <a:off x="0" y="0"/>
-                      <a:ext cx="6858000" cy="3079115"/>
-                    </a:xfrm>
-                    <a:prstGeom prst="rect">
-                      <a:avLst/>
-                    </a:prstGeom>
-                  </pic:spPr>
-                </pic:pic>
-              </a:graphicData>
-            </a:graphic>
-          </wp:inline>
-        </w:drawing>
-      </w:r>
-    </w:p>
-    <w:p>
-      <w:pPr>
-        <w:rPr>
-          <w:b/>
-          <w:bCs/>
-          <w:i/>
-          <w:iCs/>
-        </w:rPr>
-      </w:pPr>
-      <w:r>
-        <w:rPr>
-          <w:b/>
-          <w:bCs/>
-          <w:i/>
-          <w:iCs/>
-        </w:rPr>
-        <w:t>Observation</w:t>
-      </w:r>
-      <w:r>
-        <w:rPr>
-          <w:b/>
-          <w:bCs/>
-          <w:i/>
-          <w:iCs/>
-        </w:rPr>
-        <w:t xml:space="preserve"> </w:t>
-      </w:r>
-      <w:r>
-        <w:rPr>
-          <w:b/>
-          <w:bCs/>
-          <w:i/>
-          <w:iCs/>
-        </w:rPr>
-        <w:t>#</w:t>
-      </w:r>
-      <w:r>
-        <w:rPr>
-          <w:b/>
-          <w:bCs/>
-          <w:i/>
-          <w:iCs/>
-        </w:rPr>
-        <w:t xml:space="preserve">150 </w:t>
-      </w:r>
-      <w:r>
-        <w:rPr>
-          <w:b/>
-          <w:bCs/>
-          <w:i/>
-          <w:iCs/>
-        </w:rPr>
-        <w:t xml:space="preserve">in </w:t>
-      </w:r>
-      <w:proofErr w:type="spellStart"/>
-      <w:r>
-        <w:rPr>
-          <w:b/>
-          <w:bCs/>
-          <w:i/>
-          <w:iCs/>
-        </w:rPr>
-        <w:t>X_test</w:t>
-      </w:r>
-      <w:proofErr w:type="spellEnd"/>
-    </w:p>
-    <w:p>
-      <w:r>
-        <w:drawing>
-          <wp:inline distT="0" distB="0" distL="0" distR="0" wp14:anchorId="2CCB24D4" wp14:editId="3B687A5B">
-            <wp:extent cx="6858000" cy="3051810"/>
-            <wp:effectExtent l="0" t="0" r="0" b="0"/>
-            <wp:docPr id="54" name="Picture 54"/>
-            <wp:cNvGraphicFramePr>
-              <a:graphicFrameLocks xmlns:a="http://schemas.openxmlformats.org/drawingml/2006/main" noChangeAspect="1"/>
-            </wp:cNvGraphicFramePr>
-            <a:graphic xmlns:a="http://schemas.openxmlformats.org/drawingml/2006/main">
-              <a:graphicData uri="http://schemas.openxmlformats.org/drawingml/2006/picture">
-                <pic:pic xmlns:pic="http://schemas.openxmlformats.org/drawingml/2006/picture">
-                  <pic:nvPicPr>
-                    <pic:cNvPr id="1" name=""/>
-                    <pic:cNvPicPr/>
-                  </pic:nvPicPr>
-                  <pic:blipFill>
-                    <a:blip r:embed="rId29"/>
-                    <a:stretch>
-                      <a:fillRect/>
-                    </a:stretch>
-                  </pic:blipFill>
-                  <pic:spPr>
-                    <a:xfrm>
-                      <a:off x="0" y="0"/>
-                      <a:ext cx="6858000" cy="3051810"/>
-                    </a:xfrm>
-                    <a:prstGeom prst="rect">
-                      <a:avLst/>
-                    </a:prstGeom>
-                  </pic:spPr>
-                </pic:pic>
-              </a:graphicData>
-            </a:graphic>
-          </wp:inline>
-        </w:drawing>
-      </w:r>
-    </w:p>
-    <w:p/>
-    <w:p>
-      <w:r>
-        <w:lastRenderedPageBreak/>
-        <w:drawing>
-          <wp:inline distT="0" distB="0" distL="0" distR="0" wp14:anchorId="270D1931" wp14:editId="7B61CC57">
-            <wp:extent cx="6858000" cy="3888740"/>
-            <wp:effectExtent l="0" t="0" r="0" b="0"/>
-            <wp:docPr id="53" name="Picture 53"/>
-            <wp:cNvGraphicFramePr>
-              <a:graphicFrameLocks xmlns:a="http://schemas.openxmlformats.org/drawingml/2006/main" noChangeAspect="1"/>
-            </wp:cNvGraphicFramePr>
-            <a:graphic xmlns:a="http://schemas.openxmlformats.org/drawingml/2006/main">
-              <a:graphicData uri="http://schemas.openxmlformats.org/drawingml/2006/picture">
-                <pic:pic xmlns:pic="http://schemas.openxmlformats.org/drawingml/2006/picture">
-                  <pic:nvPicPr>
-                    <pic:cNvPr id="1" name=""/>
-                    <pic:cNvPicPr/>
-                  </pic:nvPicPr>
-                  <pic:blipFill>
-                    <a:blip r:embed="rId16"/>
-                    <a:stretch>
-                      <a:fillRect/>
-                    </a:stretch>
-                  </pic:blipFill>
-                  <pic:spPr>
-                    <a:xfrm>
-                      <a:off x="0" y="0"/>
                       <a:ext cx="6858000" cy="3888740"/>
                     </a:xfrm>
                     <a:prstGeom prst="rect">
@@ -2784,7 +3092,7 @@
                     <pic:cNvPicPr/>
                   </pic:nvPicPr>
                   <pic:blipFill>
-                    <a:blip r:embed="rId30"/>
+                    <a:blip r:embed="rId37"/>
                     <a:stretch>
                       <a:fillRect/>
                     </a:stretch>
@@ -2898,7 +3206,7 @@
                     <pic:cNvPicPr/>
                   </pic:nvPicPr>
                   <pic:blipFill>
-                    <a:blip r:embed="rId31"/>
+                    <a:blip r:embed="rId38"/>
                     <a:stretch>
                       <a:fillRect/>
                     </a:stretch>
@@ -3159,7 +3467,7 @@
                     <pic:cNvPicPr/>
                   </pic:nvPicPr>
                   <pic:blipFill>
-                    <a:blip r:embed="rId32"/>
+                    <a:blip r:embed="rId39"/>
                     <a:stretch>
                       <a:fillRect/>
                     </a:stretch>
@@ -3718,7 +4026,7 @@
                     <pic:cNvPicPr/>
                   </pic:nvPicPr>
                   <pic:blipFill>
-                    <a:blip r:embed="rId33"/>
+                    <a:blip r:embed="rId40"/>
                     <a:stretch>
                       <a:fillRect/>
                     </a:stretch>
@@ -3766,7 +4074,7 @@
                     <pic:cNvPicPr/>
                   </pic:nvPicPr>
                   <pic:blipFill>
-                    <a:blip r:embed="rId34"/>
+                    <a:blip r:embed="rId41"/>
                     <a:stretch>
                       <a:fillRect/>
                     </a:stretch>
@@ -3834,6 +4142,9 @@
     </w:p>
     <w:p>
       <w:r>
+        <w:rPr>
+          <w:noProof/>
+        </w:rPr>
         <w:lastRenderedPageBreak/>
         <w:drawing>
           <wp:inline distT="0" distB="0" distL="0" distR="0" wp14:anchorId="4AACECEB" wp14:editId="6709C378">
@@ -3851,7 +4162,7 @@
                     <pic:cNvPicPr/>
                   </pic:nvPicPr>
                   <pic:blipFill>
-                    <a:blip r:embed="rId35"/>
+                    <a:blip r:embed="rId42"/>
                     <a:stretch>
                       <a:fillRect/>
                     </a:stretch>
@@ -3874,6 +4185,9 @@
     </w:p>
     <w:p>
       <w:r>
+        <w:rPr>
+          <w:noProof/>
+        </w:rPr>
         <w:drawing>
           <wp:inline distT="0" distB="0" distL="0" distR="0" wp14:anchorId="7C9CB319" wp14:editId="228FC47D">
             <wp:extent cx="6858000" cy="3816985"/>
@@ -3890,7 +4204,7 @@
                     <pic:cNvPicPr/>
                   </pic:nvPicPr>
                   <pic:blipFill>
-                    <a:blip r:embed="rId36"/>
+                    <a:blip r:embed="rId43"/>
                     <a:stretch>
                       <a:fillRect/>
                     </a:stretch>
@@ -3912,6 +4226,66 @@
       </w:r>
     </w:p>
     <w:p/>
+    <w:p/>
+    <w:p>
+      <w:pPr>
+        <w:pStyle w:val="ListParagraph"/>
+        <w:numPr>
+          <w:ilvl w:val="0"/>
+          <w:numId w:val="7"/>
+        </w:numPr>
+      </w:pPr>
+      <w:r>
+        <w:t>Content table</w:t>
+      </w:r>
+    </w:p>
+    <w:p>
+      <w:pPr>
+        <w:pStyle w:val="ListParagraph"/>
+        <w:numPr>
+          <w:ilvl w:val="0"/>
+          <w:numId w:val="7"/>
+        </w:numPr>
+      </w:pPr>
+      <w:r>
+        <w:t>Working paper</w:t>
+      </w:r>
+    </w:p>
+    <w:p>
+      <w:pPr>
+        <w:pStyle w:val="ListParagraph"/>
+        <w:numPr>
+          <w:ilvl w:val="0"/>
+          <w:numId w:val="7"/>
+        </w:numPr>
+      </w:pPr>
+      <w:r>
+        <w:t xml:space="preserve">Ask Gupta to </w:t>
+      </w:r>
+      <w:proofErr w:type="gramStart"/>
+      <w:r>
+        <w:t>join</w:t>
+      </w:r>
+      <w:proofErr w:type="gramEnd"/>
+    </w:p>
+    <w:p>
+      <w:pPr>
+        <w:pStyle w:val="ListParagraph"/>
+        <w:numPr>
+          <w:ilvl w:val="0"/>
+          <w:numId w:val="7"/>
+        </w:numPr>
+      </w:pPr>
+      <w:r>
+        <w:t xml:space="preserve">Ask Gupta what journal to </w:t>
+      </w:r>
+      <w:proofErr w:type="gramStart"/>
+      <w:r>
+        <w:t>submit</w:t>
+      </w:r>
+      <w:proofErr w:type="gramEnd"/>
+    </w:p>
+    <w:p/>
     <w:sectPr>
       <w:pgSz w:w="12240" w:h="15840"/>
       <w:pgMar w:top="720" w:right="720" w:bottom="720" w:left="720" w:header="720" w:footer="720" w:gutter="0"/>
@@ -4526,6 +4900,119 @@
     </w:lvl>
   </w:abstractNum>
   <w:abstractNum w:abstractNumId="5" w15:restartNumberingAfterBreak="0">
+    <w:nsid w:val="52164E4C"/>
+    <w:multiLevelType w:val="hybridMultilevel"/>
+    <w:tmpl w:val="0AF480B8"/>
+    <w:lvl w:ilvl="0" w:tplc="04090001">
+      <w:start w:val="1"/>
+      <w:numFmt w:val="bullet"/>
+      <w:lvlText w:val=""/>
+      <w:lvlJc w:val="left"/>
+      <w:pPr>
+        <w:ind w:left="720" w:hanging="360"/>
+      </w:pPr>
+      <w:rPr>
+        <w:rFonts w:ascii="Symbol" w:hAnsi="Symbol" w:hint="default"/>
+      </w:rPr>
+    </w:lvl>
+    <w:lvl w:ilvl="1" w:tplc="04090003" w:tentative="1">
+      <w:start w:val="1"/>
+      <w:numFmt w:val="bullet"/>
+      <w:lvlText w:val="o"/>
+      <w:lvlJc w:val="left"/>
+      <w:pPr>
+        <w:ind w:left="1440" w:hanging="360"/>
+      </w:pPr>
+      <w:rPr>
+        <w:rFonts w:ascii="Courier New" w:hAnsi="Courier New" w:cs="Courier New" w:hint="default"/>
+      </w:rPr>
+    </w:lvl>
+    <w:lvl w:ilvl="2" w:tplc="04090005" w:tentative="1">
+      <w:start w:val="1"/>
+      <w:numFmt w:val="bullet"/>
+      <w:lvlText w:val=""/>
+      <w:lvlJc w:val="left"/>
+      <w:pPr>
+        <w:ind w:left="2160" w:hanging="360"/>
+      </w:pPr>
+      <w:rPr>
+        <w:rFonts w:ascii="Wingdings" w:hAnsi="Wingdings" w:hint="default"/>
+      </w:rPr>
+    </w:lvl>
+    <w:lvl w:ilvl="3" w:tplc="04090001" w:tentative="1">
+      <w:start w:val="1"/>
+      <w:numFmt w:val="bullet"/>
+      <w:lvlText w:val=""/>
+      <w:lvlJc w:val="left"/>
+      <w:pPr>
+        <w:ind w:left="2880" w:hanging="360"/>
+      </w:pPr>
+      <w:rPr>
+        <w:rFonts w:ascii="Symbol" w:hAnsi="Symbol" w:hint="default"/>
+      </w:rPr>
+    </w:lvl>
+    <w:lvl w:ilvl="4" w:tplc="04090003" w:tentative="1">
+      <w:start w:val="1"/>
+      <w:numFmt w:val="bullet"/>
+      <w:lvlText w:val="o"/>
+      <w:lvlJc w:val="left"/>
+      <w:pPr>
+        <w:ind w:left="3600" w:hanging="360"/>
+      </w:pPr>
+      <w:rPr>
+        <w:rFonts w:ascii="Courier New" w:hAnsi="Courier New" w:cs="Courier New" w:hint="default"/>
+      </w:rPr>
+    </w:lvl>
+    <w:lvl w:ilvl="5" w:tplc="04090005" w:tentative="1">
+      <w:start w:val="1"/>
+      <w:numFmt w:val="bullet"/>
+      <w:lvlText w:val=""/>
+      <w:lvlJc w:val="left"/>
+      <w:pPr>
+        <w:ind w:left="4320" w:hanging="360"/>
+      </w:pPr>
+      <w:rPr>
+        <w:rFonts w:ascii="Wingdings" w:hAnsi="Wingdings" w:hint="default"/>
+      </w:rPr>
+    </w:lvl>
+    <w:lvl w:ilvl="6" w:tplc="04090001" w:tentative="1">
+      <w:start w:val="1"/>
+      <w:numFmt w:val="bullet"/>
+      <w:lvlText w:val=""/>
+      <w:lvlJc w:val="left"/>
+      <w:pPr>
+        <w:ind w:left="5040" w:hanging="360"/>
+      </w:pPr>
+      <w:rPr>
+        <w:rFonts w:ascii="Symbol" w:hAnsi="Symbol" w:hint="default"/>
+      </w:rPr>
+    </w:lvl>
+    <w:lvl w:ilvl="7" w:tplc="04090003" w:tentative="1">
+      <w:start w:val="1"/>
+      <w:numFmt w:val="bullet"/>
+      <w:lvlText w:val="o"/>
+      <w:lvlJc w:val="left"/>
+      <w:pPr>
+        <w:ind w:left="5760" w:hanging="360"/>
+      </w:pPr>
+      <w:rPr>
+        <w:rFonts w:ascii="Courier New" w:hAnsi="Courier New" w:cs="Courier New" w:hint="default"/>
+      </w:rPr>
+    </w:lvl>
+    <w:lvl w:ilvl="8" w:tplc="04090005" w:tentative="1">
+      <w:start w:val="1"/>
+      <w:numFmt w:val="bullet"/>
+      <w:lvlText w:val=""/>
+      <w:lvlJc w:val="left"/>
+      <w:pPr>
+        <w:ind w:left="6480" w:hanging="360"/>
+      </w:pPr>
+      <w:rPr>
+        <w:rFonts w:ascii="Wingdings" w:hAnsi="Wingdings" w:hint="default"/>
+      </w:rPr>
+    </w:lvl>
+  </w:abstractNum>
+  <w:abstractNum w:abstractNumId="6" w15:restartNumberingAfterBreak="0">
     <w:nsid w:val="72FE4941"/>
     <w:multiLevelType w:val="hybridMultilevel"/>
     <w:tmpl w:val="F1E2EE3A"/>
@@ -4648,13 +5135,16 @@
     <w:abstractNumId w:val="1"/>
   </w:num>
   <w:num w:numId="4" w16cid:durableId="938833793">
-    <w:abstractNumId w:val="5"/>
+    <w:abstractNumId w:val="6"/>
   </w:num>
   <w:num w:numId="5" w16cid:durableId="1972439235">
     <w:abstractNumId w:val="3"/>
   </w:num>
   <w:num w:numId="6" w16cid:durableId="855732949">
     <w:abstractNumId w:val="0"/>
+  </w:num>
+  <w:num w:numId="7" w16cid:durableId="996418060">
+    <w:abstractNumId w:val="5"/>
   </w:num>
 </w:numbering>
 </file>
@@ -5107,6 +5597,7 @@
   <w:style w:type="character" w:default="1" w:styleId="DefaultParagraphFont">
     <w:name w:val="Default Paragraph Font"/>
     <w:uiPriority w:val="1"/>
+    <w:semiHidden/>
     <w:unhideWhenUsed/>
   </w:style>
   <w:style w:type="table" w:default="1" w:styleId="TableNormal">

</xml_diff>